<commit_message>
Se completa ingreso y actualización de Mapas, sin eliminación
</commit_message>
<xml_diff>
--- a/convenios_app/static/sii_mapas_tipo.docx
+++ b/convenios_app/static/sii_mapas_tipo.docx
@@ -106,7 +106,48 @@
           <w:sz w:val="18"/>
           <w:szCs w:val="18"/>
         </w:rPr>
-        <w:t>GEXXXXXXX</w:t>
+        <w:t>GE</w:t>
+      </w:r>
+      <w:r>
+        <w:rPr>
+          <w:rFonts w:ascii="Arial Narrow" w:hAnsi="Arial Narrow"/>
+          <w:sz w:val="18"/>
+          <w:szCs w:val="18"/>
+        </w:rPr>
+        <w:fldChar w:fldCharType="begin"/>
+      </w:r>
+      <w:r>
+        <w:rPr>
+          <w:rFonts w:ascii="Arial Narrow" w:hAnsi="Arial Narrow"/>
+          <w:sz w:val="18"/>
+          <w:szCs w:val="18"/>
+        </w:rPr>
+        <w:instrText xml:space="preserve"> MERGEFIELD  nroGE  \* MERGEFORMAT </w:instrText>
+      </w:r>
+      <w:r>
+        <w:rPr>
+          <w:rFonts w:ascii="Arial Narrow" w:hAnsi="Arial Narrow"/>
+          <w:sz w:val="18"/>
+          <w:szCs w:val="18"/>
+        </w:rPr>
+        <w:fldChar w:fldCharType="separate"/>
+      </w:r>
+      <w:r>
+        <w:rPr>
+          <w:rFonts w:ascii="Arial Narrow" w:hAnsi="Arial Narrow"/>
+          <w:noProof/>
+          <w:sz w:val="18"/>
+          <w:szCs w:val="18"/>
+        </w:rPr>
+        <w:t>«nroGE»</w:t>
+      </w:r>
+      <w:r>
+        <w:rPr>
+          <w:rFonts w:ascii="Arial Narrow" w:hAnsi="Arial Narrow"/>
+          <w:sz w:val="18"/>
+          <w:szCs w:val="18"/>
+        </w:rPr>
+        <w:fldChar w:fldCharType="end"/>
       </w:r>
     </w:p>
     <w:p>
@@ -467,7 +508,6 @@
         </w:rPr>
         <w:t xml:space="preserve"> </w:t>
       </w:r>
-      <w:proofErr w:type="spellStart"/>
       <w:r>
         <w:rPr>
           <w:rFonts w:ascii="Arial Narrow" w:hAnsi="Arial Narrow"/>
@@ -476,7 +516,6 @@
         </w:rPr>
         <w:t>N°</w:t>
       </w:r>
-      <w:proofErr w:type="spellEnd"/>
     </w:p>
     <w:p>
       <w:pPr>
@@ -516,43 +555,7 @@
           <w:sz w:val="22"/>
           <w:szCs w:val="22"/>
         </w:rPr>
-        <w:t xml:space="preserve">Lo dispuesto en el artículo 1° de la Ley Orgánica del Servicio de Impuestos Internos, contenida en el artículo Primero del D.F.L. </w:t>
-      </w:r>
-      <w:proofErr w:type="spellStart"/>
-      <w:r>
-        <w:rPr>
-          <w:rFonts w:ascii="Arial Narrow" w:hAnsi="Arial Narrow"/>
-          <w:sz w:val="22"/>
-          <w:szCs w:val="22"/>
-        </w:rPr>
-        <w:t>N°</w:t>
-      </w:r>
-      <w:proofErr w:type="spellEnd"/>
-      <w:r>
-        <w:rPr>
-          <w:rFonts w:ascii="Arial Narrow" w:hAnsi="Arial Narrow"/>
-          <w:sz w:val="22"/>
-          <w:szCs w:val="22"/>
-        </w:rPr>
-        <w:t xml:space="preserve"> 7, de 1980, del Ministerio de Hacienda; la Ley N°18.575, Orgánica Constitucional de Bases Generales de la Administración del Estado; la Ley N°19.628, sobre Protección de la Vida Privada; Ley </w:t>
-      </w:r>
-      <w:proofErr w:type="spellStart"/>
-      <w:r>
-        <w:rPr>
-          <w:rFonts w:ascii="Arial Narrow" w:hAnsi="Arial Narrow"/>
-          <w:sz w:val="22"/>
-          <w:szCs w:val="22"/>
-        </w:rPr>
-        <w:t>N°</w:t>
-      </w:r>
-      <w:proofErr w:type="spellEnd"/>
-      <w:r>
-        <w:rPr>
-          <w:rFonts w:ascii="Arial Narrow" w:hAnsi="Arial Narrow"/>
-          <w:sz w:val="22"/>
-          <w:szCs w:val="22"/>
-        </w:rPr>
-        <w:t xml:space="preserve"> 20.285 sobre Acceso a la Información Pública; lo establecido en el Decreto Ley N°830 sobre Código Tributario; la ley 17.235, sobre Impuesto Territorial; el </w:t>
+        <w:t xml:space="preserve">Lo dispuesto en el artículo 1° de la Ley Orgánica del Servicio de Impuestos Internos, contenida en el artículo Primero del D.F.L. N° 7, de 1980, del Ministerio de Hacienda; la Ley N°18.575, Orgánica Constitucional de Bases Generales de la Administración del Estado; la Ley N°19.628, sobre Protección de la Vida Privada; Ley N° 20.285 sobre Acceso a la Información Pública; lo establecido en el Decreto Ley N°830 sobre Código Tributario; la ley 17.235, sobre Impuesto Territorial; el </w:t>
       </w:r>
       <w:r>
         <w:rPr>
@@ -568,25 +571,7 @@
           <w:sz w:val="22"/>
           <w:szCs w:val="22"/>
         </w:rPr>
-        <w:t xml:space="preserve">; la Ley </w:t>
-      </w:r>
-      <w:proofErr w:type="spellStart"/>
-      <w:r>
-        <w:rPr>
-          <w:rFonts w:ascii="Arial Narrow" w:hAnsi="Arial Narrow"/>
-          <w:sz w:val="22"/>
-          <w:szCs w:val="22"/>
-        </w:rPr>
-        <w:t>N°</w:t>
-      </w:r>
-      <w:proofErr w:type="spellEnd"/>
-      <w:r>
-        <w:rPr>
-          <w:rFonts w:ascii="Arial Narrow" w:hAnsi="Arial Narrow"/>
-          <w:sz w:val="22"/>
-          <w:szCs w:val="22"/>
-        </w:rPr>
-        <w:t xml:space="preserve"> 18.695, Orgánica Constitucional de Municipalidades.;</w:t>
+        <w:t>; la Ley N° 18.695, Orgánica Constitucional de Municipalidades.;</w:t>
       </w:r>
       <w:r>
         <w:rPr>
@@ -788,21 +773,7 @@
         <w:rPr>
           <w:rFonts w:ascii="Arial Narrow" w:hAnsi="Arial Narrow"/>
         </w:rPr>
-        <w:t xml:space="preserve">el artículo 29 de la Ley </w:t>
-      </w:r>
-      <w:proofErr w:type="spellStart"/>
-      <w:r>
-        <w:rPr>
-          <w:rFonts w:ascii="Arial Narrow" w:hAnsi="Arial Narrow"/>
-        </w:rPr>
-        <w:t>N°</w:t>
-      </w:r>
-      <w:proofErr w:type="spellEnd"/>
-      <w:r>
-        <w:rPr>
-          <w:rFonts w:ascii="Arial Narrow" w:hAnsi="Arial Narrow"/>
-        </w:rPr>
-        <w:t xml:space="preserve"> 17.235, sobre Impuesto Territorial, dispone que el Servicio de Impuestos Internos tiene a su cargo la aplicación de dicha ley</w:t>
+        <w:t>el artículo 29 de la Ley N° 17.235, sobre Impuesto Territorial, dispone que el Servicio de Impuestos Internos tiene a su cargo la aplicación de dicha ley</w:t>
       </w:r>
       <w:r>
         <w:rPr>
@@ -883,21 +854,7 @@
         <w:rPr>
           <w:rFonts w:ascii="Arial Narrow" w:hAnsi="Arial Narrow"/>
         </w:rPr>
-        <w:t xml:space="preserve">Que, el artículo 1° de la Ley </w:t>
-      </w:r>
-      <w:proofErr w:type="spellStart"/>
-      <w:r>
-        <w:rPr>
-          <w:rFonts w:ascii="Arial Narrow" w:hAnsi="Arial Narrow"/>
-        </w:rPr>
-        <w:t>Nº</w:t>
-      </w:r>
-      <w:proofErr w:type="spellEnd"/>
-      <w:r>
-        <w:rPr>
-          <w:rFonts w:ascii="Arial Narrow" w:hAnsi="Arial Narrow"/>
-        </w:rPr>
-        <w:t xml:space="preserve"> 18.695, Orgánica Constitucional de Municipalidades, indica que la administración local de cada comuna o agrupación de comunas que determine la ley reside en una municipalidad, </w:t>
+        <w:t xml:space="preserve">Que, el artículo 1° de la Ley Nº 18.695, Orgánica Constitucional de Municipalidades, indica que la administración local de cada comuna o agrupación de comunas que determine la ley reside en una municipalidad, </w:t>
       </w:r>
       <w:r>
         <w:rPr>
@@ -921,21 +878,7 @@
         <w:rPr>
           <w:rFonts w:ascii="Arial Narrow" w:hAnsi="Arial Narrow"/>
         </w:rPr>
-        <w:t xml:space="preserve">el artículo 24, letra a), </w:t>
-      </w:r>
-      <w:proofErr w:type="spellStart"/>
-      <w:r>
-        <w:rPr>
-          <w:rFonts w:ascii="Arial Narrow" w:hAnsi="Arial Narrow"/>
-        </w:rPr>
-        <w:t>N°</w:t>
-      </w:r>
-      <w:proofErr w:type="spellEnd"/>
-      <w:r>
-        <w:rPr>
-          <w:rFonts w:ascii="Arial Narrow" w:hAnsi="Arial Narrow"/>
-        </w:rPr>
-        <w:t xml:space="preserve"> 1), del mismo cuerpo legal antes referido, dispone que a la unidad encargada de obras municipales le corresponderán las siguientes funciones:</w:t>
+        <w:t>el artículo 24, letra a), N° 1), del mismo cuerpo legal antes referido, dispone que a la unidad encargada de obras municipales le corresponderán las siguientes funciones:</w:t>
       </w:r>
     </w:p>
     <w:p>
@@ -1081,23 +1024,7 @@
           <w:rFonts w:ascii="Arial Narrow" w:hAnsi="Arial Narrow"/>
           <w:bCs/>
         </w:rPr>
-        <w:t xml:space="preserve">Que, el artículo 37, del Decreto Ley </w:t>
-      </w:r>
-      <w:proofErr w:type="spellStart"/>
-      <w:r>
-        <w:rPr>
-          <w:rFonts w:ascii="Arial Narrow" w:hAnsi="Arial Narrow"/>
-          <w:bCs/>
-        </w:rPr>
-        <w:t>N°</w:t>
-      </w:r>
-      <w:proofErr w:type="spellEnd"/>
-      <w:r>
-        <w:rPr>
-          <w:rFonts w:ascii="Arial Narrow" w:hAnsi="Arial Narrow"/>
-          <w:bCs/>
-        </w:rPr>
-        <w:t xml:space="preserve"> 3.063, de 1979, Sobre Rentas Municipales, dispone que las municipalidades percibirán el rendimiento total del impuesto territorial y constituirá ingreso propio de cada municipalidad el cuarenta por ciento de dicho impuesto de la comuna respectiva, salvo las municipalidades de Santiago, Providencia, Las Condes y Vitacura, en que el referido ingreso propio será de un treinta y cinco por ciento.</w:t>
+        <w:t>Que, el artículo 37, del Decreto Ley N° 3.063, de 1979, Sobre Rentas Municipales, dispone que las municipalidades percibirán el rendimiento total del impuesto territorial y constituirá ingreso propio de cada municipalidad el cuarenta por ciento de dicho impuesto de la comuna respectiva, salvo las municipalidades de Santiago, Providencia, Las Condes y Vitacura, en que el referido ingreso propio será de un treinta y cinco por ciento.</w:t>
       </w:r>
     </w:p>
     <w:p>
@@ -1554,14 +1481,7 @@
         <w:rPr>
           <w:rFonts w:ascii="Arial Narrow" w:hAnsi="Arial Narrow"/>
         </w:rPr>
-        <w:t xml:space="preserve"> mediante oficio </w:t>
-      </w:r>
-      <w:proofErr w:type="spellStart"/>
-      <w:r>
-        <w:rPr>
-          <w:rFonts w:ascii="Arial Narrow" w:hAnsi="Arial Narrow"/>
-        </w:rPr>
-        <w:t>N°</w:t>
+        <w:t xml:space="preserve"> mediante oficio N°</w:t>
       </w:r>
       <w:r>
         <w:rPr>
@@ -1586,15 +1506,7 @@
           <w:rFonts w:ascii="Arial Narrow" w:hAnsi="Arial Narrow"/>
           <w:noProof/>
         </w:rPr>
-        <w:t>«nro_oficio</w:t>
-      </w:r>
-      <w:proofErr w:type="spellEnd"/>
-      <w:r>
-        <w:rPr>
-          <w:rFonts w:ascii="Arial Narrow" w:hAnsi="Arial Narrow"/>
-          <w:noProof/>
-        </w:rPr>
-        <w:t>»</w:t>
+        <w:t>«nro_oficio»</w:t>
       </w:r>
       <w:r>
         <w:rPr>
@@ -1728,14 +1640,12 @@
         </w:rPr>
         <w:t xml:space="preserve">1º </w:t>
       </w:r>
-      <w:proofErr w:type="spellStart"/>
       <w:r>
         <w:rPr>
           <w:rFonts w:ascii="Arial Narrow" w:hAnsi="Arial Narrow"/>
         </w:rPr>
         <w:t>Autorízase</w:t>
       </w:r>
-      <w:proofErr w:type="spellEnd"/>
       <w:r>
         <w:rPr>
           <w:rFonts w:ascii="Arial Narrow" w:hAnsi="Arial Narrow"/>
@@ -1850,115 +1760,31 @@
         <w:rPr>
           <w:rFonts w:ascii="Arial Narrow" w:hAnsi="Arial Narrow"/>
         </w:rPr>
-        <w:t xml:space="preserve">servicios Web </w:t>
-      </w:r>
-      <w:proofErr w:type="spellStart"/>
-      <w:r>
-        <w:rPr>
-          <w:rFonts w:ascii="Arial Narrow" w:hAnsi="Arial Narrow"/>
-        </w:rPr>
-        <w:t>Map</w:t>
-      </w:r>
-      <w:proofErr w:type="spellEnd"/>
+        <w:t>servicios Web Map Service (WMS)</w:t>
+      </w:r>
+      <w:r>
+        <w:rPr>
+          <w:rFonts w:ascii="Arial Narrow" w:hAnsi="Arial Narrow"/>
+        </w:rPr>
+        <w:t xml:space="preserve"> y</w:t>
+      </w:r>
+      <w:r>
+        <w:rPr>
+          <w:rFonts w:ascii="Arial Narrow" w:hAnsi="Arial Narrow"/>
+        </w:rPr>
+        <w:t xml:space="preserve"> Web Map Tile Service (WMTS).</w:t>
+      </w:r>
       <w:r>
         <w:rPr>
           <w:rFonts w:ascii="Arial Narrow" w:hAnsi="Arial Narrow"/>
         </w:rPr>
         <w:t xml:space="preserve"> </w:t>
       </w:r>
-      <w:proofErr w:type="spellStart"/>
-      <w:r>
-        <w:rPr>
-          <w:rFonts w:ascii="Arial Narrow" w:hAnsi="Arial Narrow"/>
-        </w:rPr>
-        <w:t>Service</w:t>
-      </w:r>
-      <w:proofErr w:type="spellEnd"/>
-      <w:r>
-        <w:rPr>
-          <w:rFonts w:ascii="Arial Narrow" w:hAnsi="Arial Narrow"/>
-        </w:rPr>
-        <w:t xml:space="preserve"> (WMS)</w:t>
-      </w:r>
-      <w:r>
-        <w:rPr>
-          <w:rFonts w:ascii="Arial Narrow" w:hAnsi="Arial Narrow"/>
-        </w:rPr>
-        <w:t xml:space="preserve"> y</w:t>
-      </w:r>
-      <w:r>
-        <w:rPr>
-          <w:rFonts w:ascii="Arial Narrow" w:hAnsi="Arial Narrow"/>
-        </w:rPr>
-        <w:t xml:space="preserve"> Web </w:t>
-      </w:r>
-      <w:proofErr w:type="spellStart"/>
-      <w:r>
-        <w:rPr>
-          <w:rFonts w:ascii="Arial Narrow" w:hAnsi="Arial Narrow"/>
-        </w:rPr>
-        <w:t>Map</w:t>
-      </w:r>
-      <w:proofErr w:type="spellEnd"/>
-      <w:r>
-        <w:rPr>
-          <w:rFonts w:ascii="Arial Narrow" w:hAnsi="Arial Narrow"/>
-        </w:rPr>
-        <w:t xml:space="preserve"> Tile </w:t>
-      </w:r>
-      <w:proofErr w:type="spellStart"/>
-      <w:r>
-        <w:rPr>
-          <w:rFonts w:ascii="Arial Narrow" w:hAnsi="Arial Narrow"/>
-        </w:rPr>
-        <w:t>Service</w:t>
-      </w:r>
-      <w:proofErr w:type="spellEnd"/>
-      <w:r>
-        <w:rPr>
-          <w:rFonts w:ascii="Arial Narrow" w:hAnsi="Arial Narrow"/>
-        </w:rPr>
-        <w:t xml:space="preserve"> (WMTS).</w:t>
-      </w:r>
-      <w:r>
-        <w:rPr>
-          <w:rFonts w:ascii="Arial Narrow" w:hAnsi="Arial Narrow"/>
-        </w:rPr>
-        <w:t xml:space="preserve"> </w:t>
-      </w:r>
-      <w:r>
-        <w:rPr>
-          <w:rFonts w:ascii="Arial Narrow" w:hAnsi="Arial Narrow" w:cs="Arial"/>
-        </w:rPr>
-        <w:t xml:space="preserve">Estos servicios cumplen el estándar Open </w:t>
-      </w:r>
-      <w:proofErr w:type="spellStart"/>
-      <w:r>
-        <w:rPr>
-          <w:rFonts w:ascii="Arial Narrow" w:hAnsi="Arial Narrow" w:cs="Arial"/>
-        </w:rPr>
-        <w:t>Geospatial</w:t>
-      </w:r>
-      <w:proofErr w:type="spellEnd"/>
-      <w:r>
-        <w:rPr>
-          <w:rFonts w:ascii="Arial Narrow" w:hAnsi="Arial Narrow" w:cs="Arial"/>
-        </w:rPr>
-        <w:t xml:space="preserve"> </w:t>
-      </w:r>
-      <w:proofErr w:type="spellStart"/>
-      <w:r>
-        <w:rPr>
-          <w:rFonts w:ascii="Arial Narrow" w:hAnsi="Arial Narrow" w:cs="Arial"/>
-        </w:rPr>
-        <w:t>Consortium</w:t>
-      </w:r>
-      <w:proofErr w:type="spellEnd"/>
-      <w:r>
-        <w:rPr>
-          <w:rFonts w:ascii="Arial Narrow" w:hAnsi="Arial Narrow" w:cs="Arial"/>
-        </w:rPr>
-        <w:t xml:space="preserve"> (OGC) y pueden ser utilizados desde cualquier software o sitio Web que cumpla </w:t>
+      <w:r>
+        <w:rPr>
+          <w:rFonts w:ascii="Arial Narrow" w:hAnsi="Arial Narrow" w:cs="Arial"/>
+        </w:rPr>
+        <w:t xml:space="preserve">Estos servicios cumplen el estándar Open Geospatial Consortium (OGC) y pueden ser utilizados desde cualquier software o sitio Web que cumpla </w:t>
       </w:r>
       <w:r>
         <w:rPr>
@@ -2044,43 +1870,7 @@
           <w:b/>
           <w:bCs/>
         </w:rPr>
-        <w:t xml:space="preserve">Web </w:t>
-      </w:r>
-      <w:proofErr w:type="spellStart"/>
-      <w:r>
-        <w:rPr>
-          <w:rFonts w:ascii="Arial Narrow" w:hAnsi="Arial Narrow" w:cs="Arial"/>
-          <w:b/>
-          <w:bCs/>
-        </w:rPr>
-        <w:t>Map</w:t>
-      </w:r>
-      <w:proofErr w:type="spellEnd"/>
-      <w:r>
-        <w:rPr>
-          <w:rFonts w:ascii="Arial Narrow" w:hAnsi="Arial Narrow" w:cs="Arial"/>
-          <w:b/>
-          <w:bCs/>
-        </w:rPr>
-        <w:t xml:space="preserve"> </w:t>
-      </w:r>
-      <w:proofErr w:type="spellStart"/>
-      <w:r>
-        <w:rPr>
-          <w:rFonts w:ascii="Arial Narrow" w:hAnsi="Arial Narrow" w:cs="Arial"/>
-          <w:b/>
-          <w:bCs/>
-        </w:rPr>
-        <w:t>Service</w:t>
-      </w:r>
-      <w:proofErr w:type="spellEnd"/>
-      <w:r>
-        <w:rPr>
-          <w:rFonts w:ascii="Arial Narrow" w:hAnsi="Arial Narrow" w:cs="Arial"/>
-          <w:b/>
-          <w:bCs/>
-        </w:rPr>
-        <w:t xml:space="preserve"> (WMS):</w:t>
+        <w:t>Web Map Service (WMS):</w:t>
       </w:r>
       <w:r>
         <w:rPr>
@@ -2921,43 +2711,7 @@
           <w:b/>
           <w:bCs/>
         </w:rPr>
-        <w:t xml:space="preserve">Web </w:t>
-      </w:r>
-      <w:proofErr w:type="spellStart"/>
-      <w:r>
-        <w:rPr>
-          <w:rFonts w:ascii="Arial Narrow" w:hAnsi="Arial Narrow" w:cs="Arial"/>
-          <w:b/>
-          <w:bCs/>
-        </w:rPr>
-        <w:t>Map</w:t>
-      </w:r>
-      <w:proofErr w:type="spellEnd"/>
-      <w:r>
-        <w:rPr>
-          <w:rFonts w:ascii="Arial Narrow" w:hAnsi="Arial Narrow" w:cs="Arial"/>
-          <w:b/>
-          <w:bCs/>
-        </w:rPr>
-        <w:t xml:space="preserve"> Tile </w:t>
-      </w:r>
-      <w:proofErr w:type="spellStart"/>
-      <w:r>
-        <w:rPr>
-          <w:rFonts w:ascii="Arial Narrow" w:hAnsi="Arial Narrow" w:cs="Arial"/>
-          <w:b/>
-          <w:bCs/>
-        </w:rPr>
-        <w:t>Service</w:t>
-      </w:r>
-      <w:proofErr w:type="spellEnd"/>
-      <w:r>
-        <w:rPr>
-          <w:rFonts w:ascii="Arial Narrow" w:hAnsi="Arial Narrow" w:cs="Arial"/>
-          <w:b/>
-          <w:bCs/>
-        </w:rPr>
-        <w:t xml:space="preserve"> (WMTS): </w:t>
+        <w:t xml:space="preserve">Web Map Tile Service (WMTS): </w:t>
       </w:r>
       <w:r>
         <w:rPr>
@@ -4171,23 +3925,13 @@
         </w:rPr>
         <w:t xml:space="preserve"> no se responsabiliza por la utilización de esta información para fines diversos a la aplicación de la Ley </w:t>
       </w:r>
-      <w:proofErr w:type="spellStart"/>
-      <w:r>
-        <w:rPr>
-          <w:rFonts w:ascii="Arial Narrow" w:hAnsi="Arial Narrow" w:cs="Arial"/>
-          <w:sz w:val="22"/>
-          <w:szCs w:val="22"/>
-        </w:rPr>
-        <w:t>N°</w:t>
-      </w:r>
-      <w:proofErr w:type="spellEnd"/>
-      <w:r>
-        <w:rPr>
-          <w:rFonts w:ascii="Arial Narrow" w:hAnsi="Arial Narrow" w:cs="Arial"/>
-          <w:sz w:val="22"/>
-          <w:szCs w:val="22"/>
-        </w:rPr>
-        <w:t xml:space="preserve"> </w:t>
+      <w:r>
+        <w:rPr>
+          <w:rFonts w:ascii="Arial Narrow" w:hAnsi="Arial Narrow" w:cs="Arial"/>
+          <w:sz w:val="22"/>
+          <w:szCs w:val="22"/>
+        </w:rPr>
+        <w:t xml:space="preserve">N° </w:t>
       </w:r>
       <w:r>
         <w:rPr>

</xml_diff>